<commit_message>
08/12/2022 - Register form
</commit_message>
<xml_diff>
--- a/Manual.docx
+++ b/Manual.docx
@@ -2,6 +2,99 @@
 <file path=word/document.xml><?xml version="1.0" encoding="utf-8"?>
 <w:document xmlns:wpc="http://schemas.microsoft.com/office/word/2010/wordprocessingCanvas" xmlns:mc="http://schemas.openxmlformats.org/markup-compatibility/2006" xmlns:o="urn:schemas-microsoft-com:office:office" xmlns:r="http://schemas.openxmlformats.org/officeDocument/2006/relationships" xmlns:m="http://schemas.openxmlformats.org/officeDocument/2006/math" xmlns:v="urn:schemas-microsoft-com:vml" xmlns:wp14="http://schemas.microsoft.com/office/word/2010/wordprocessingDrawing" xmlns:wp="http://schemas.openxmlformats.org/drawingml/2006/wordprocessingDrawing" xmlns:w="http://schemas.openxmlformats.org/wordprocessingml/2006/main" xmlns:w14="http://schemas.microsoft.com/office/word/2010/wordml" xmlns:w10="urn:schemas-microsoft-com:office:word" xmlns:w15="http://schemas.microsoft.com/office/word/2012/wordml" xmlns:wpg="http://schemas.microsoft.com/office/word/2010/wordprocessingGroup" xmlns:wpi="http://schemas.microsoft.com/office/word/2010/wordprocessingInk" xmlns:wne="http://schemas.microsoft.com/office/word/2006/wordml" xmlns:wps="http://schemas.microsoft.com/office/word/2010/wordprocessingShape" xmlns:wpsCustomData="http://www.wps.cn/officeDocument/2013/wpsCustomData" mc:Ignorable="w14 w15 wp14">
   <w:body>
+    <w:p>
+      <w:pPr>
+        <w:rPr>
+          <w:rFonts w:hint="default" w:ascii="Times New Roman" w:hAnsi="Times New Roman" w:eastAsia="SimSun"/>
+          <w:b/>
+          <w:bCs/>
+          <w:sz w:val="24"/>
+          <w:szCs w:val="24"/>
+          <w:lang w:val="en-US"/>
+        </w:rPr>
+      </w:pPr>
+      <w:r>
+        <w:rPr>
+          <w:rFonts w:hint="default" w:ascii="Times New Roman" w:hAnsi="Times New Roman" w:eastAsia="SimSun"/>
+          <w:b/>
+          <w:bCs/>
+          <w:sz w:val="24"/>
+          <w:szCs w:val="24"/>
+          <w:lang w:val="en-US"/>
+        </w:rPr>
+        <w:t xml:space="preserve">Icon: </w:t>
+      </w:r>
+      <w:r>
+        <w:rPr>
+          <w:rFonts w:hint="default" w:ascii="Times New Roman" w:hAnsi="Times New Roman" w:eastAsia="SimSun"/>
+          <w:b/>
+          <w:bCs/>
+          <w:sz w:val="24"/>
+          <w:szCs w:val="24"/>
+          <w:lang w:val="en-US"/>
+        </w:rPr>
+        <w:fldChar w:fldCharType="begin"/>
+      </w:r>
+      <w:r>
+        <w:rPr>
+          <w:rFonts w:hint="default" w:ascii="Times New Roman" w:hAnsi="Times New Roman" w:eastAsia="SimSun"/>
+          <w:b/>
+          <w:bCs/>
+          <w:sz w:val="24"/>
+          <w:szCs w:val="24"/>
+          <w:lang w:val="en-US"/>
+        </w:rPr>
+        <w:instrText xml:space="preserve"> HYPERLINK "https://ant.design/components/icon?fbclid=IwAR09ZRopydk3cPZ1xyAQF-UZVN79-D_hCzS2mnp1v-jEZE_leTwAcWxcECQ" </w:instrText>
+      </w:r>
+      <w:r>
+        <w:rPr>
+          <w:rFonts w:hint="default" w:ascii="Times New Roman" w:hAnsi="Times New Roman" w:eastAsia="SimSun"/>
+          <w:b/>
+          <w:bCs/>
+          <w:sz w:val="24"/>
+          <w:szCs w:val="24"/>
+          <w:lang w:val="en-US"/>
+        </w:rPr>
+        <w:fldChar w:fldCharType="separate"/>
+      </w:r>
+      <w:r>
+        <w:rPr>
+          <w:rStyle w:val="4"/>
+          <w:rFonts w:hint="default" w:ascii="Times New Roman" w:hAnsi="Times New Roman" w:eastAsia="SimSun"/>
+          <w:b/>
+          <w:bCs/>
+          <w:sz w:val="24"/>
+          <w:szCs w:val="24"/>
+          <w:lang w:val="en-US"/>
+        </w:rPr>
+        <w:t>https://ant.design/components/icon?fbclid=IwAR09ZRopydk3cPZ1xyAQF-UZVN79-D_hCzS2mnp1v-jEZE_leTwAcWxcECQ</w:t>
+      </w:r>
+      <w:r>
+        <w:rPr>
+          <w:rFonts w:hint="default" w:ascii="Times New Roman" w:hAnsi="Times New Roman" w:eastAsia="SimSun"/>
+          <w:b/>
+          <w:bCs/>
+          <w:sz w:val="24"/>
+          <w:szCs w:val="24"/>
+          <w:lang w:val="en-US"/>
+        </w:rPr>
+        <w:fldChar w:fldCharType="end"/>
+      </w:r>
+    </w:p>
+    <w:p>
+      <w:pPr>
+        <w:rPr>
+          <w:rFonts w:hint="default" w:ascii="Times New Roman" w:hAnsi="Times New Roman" w:eastAsia="SimSun"/>
+          <w:b/>
+          <w:bCs/>
+          <w:sz w:val="24"/>
+          <w:szCs w:val="24"/>
+          <w:lang w:val="en-US"/>
+        </w:rPr>
+      </w:pPr>
+      <w:bookmarkStart w:id="0" w:name="_GoBack"/>
+      <w:bookmarkEnd w:id="0"/>
+    </w:p>
     <w:p>
       <w:pPr>
         <w:rPr>
@@ -423,8 +516,6 @@
           <w:lang w:val="en-US"/>
         </w:rPr>
       </w:pPr>
-      <w:bookmarkStart w:id="0" w:name="_GoBack"/>
-      <w:bookmarkEnd w:id="0"/>
     </w:p>
     <w:p>
       <w:pPr>
@@ -601,7 +692,7 @@
     <w:lsdException w:unhideWhenUsed="0" w:uiPriority="0" w:semiHidden="0" w:name="HTML Sample"/>
     <w:lsdException w:unhideWhenUsed="0" w:uiPriority="0" w:semiHidden="0" w:name="HTML Typewriter"/>
     <w:lsdException w:unhideWhenUsed="0" w:uiPriority="0" w:semiHidden="0" w:name="HTML Variable"/>
-    <w:lsdException w:unhideWhenUsed="0" w:uiPriority="0" w:name="Normal Table"/>
+    <w:lsdException w:qFormat="1" w:unhideWhenUsed="0" w:uiPriority="0" w:name="Normal Table"/>
     <w:lsdException w:unhideWhenUsed="0" w:uiPriority="0" w:semiHidden="0" w:name="annotation subject"/>
     <w:lsdException w:unhideWhenUsed="0" w:uiPriority="0" w:semiHidden="0" w:name="Table Simple 1"/>
     <w:lsdException w:unhideWhenUsed="0" w:uiPriority="0" w:semiHidden="0" w:name="Table Simple 2"/>
@@ -764,6 +855,7 @@
   <w:style w:type="table" w:default="1" w:styleId="3">
     <w:name w:val="Normal Table"/>
     <w:semiHidden/>
+    <w:qFormat/>
     <w:uiPriority w:val="0"/>
     <w:tblPr>
       <w:tblCellMar>
@@ -773,6 +865,15 @@
         <w:right w:w="108" w:type="dxa"/>
       </w:tblCellMar>
     </w:tblPr>
+  </w:style>
+  <w:style w:type="character" w:styleId="4">
+    <w:name w:val="Hyperlink"/>
+    <w:basedOn w:val="2"/>
+    <w:uiPriority w:val="0"/>
+    <w:rPr>
+      <w:color w:val="0000FF"/>
+      <w:u w:val="single"/>
+    </w:rPr>
   </w:style>
 </w:styles>
 </file>

</xml_diff>